<commit_message>
S3 lifecycle Managment and Bucket policy added
</commit_message>
<xml_diff>
--- a/solution-architect/Storage.docx
+++ b/solution-architect/Storage.docx
@@ -733,7 +733,6 @@
       </w:r>
     </w:p>
     <w:p>
-      <w:bookmarkStart w:id="0" w:name="_GoBack"/>
       <w:r>
         <w:rPr>
           <w:noProof/>
@@ -809,8 +808,225 @@
           </wp:anchor>
         </w:drawing>
       </w:r>
+      <w:r>
+        <w:br w:type="page"/>
+      </w:r>
+    </w:p>
+    <w:p>
+      <w:pPr>
+        <w:rPr>
+          <w:b/>
+        </w:rPr>
+      </w:pPr>
+      <w:r>
+        <w:rPr>
+          <w:b/>
+        </w:rPr>
+        <w:lastRenderedPageBreak/>
+        <w:t xml:space="preserve">S3 </w:t>
+      </w:r>
+      <w:r>
+        <w:rPr>
+          <w:b/>
+        </w:rPr>
+        <w:t>Lifecycle Management</w:t>
+      </w:r>
+    </w:p>
+    <w:p>
+      <w:r>
+        <w:t>Set of rules that defines action to a group of objects.</w:t>
+      </w:r>
+    </w:p>
+    <w:p>
+      <w:pPr>
+        <w:pStyle w:val="ListParagraph"/>
+        <w:numPr>
+          <w:ilvl w:val="0"/>
+          <w:numId w:val="11"/>
+        </w:numPr>
+      </w:pPr>
+      <w:r>
+        <w:t xml:space="preserve"> Transition Actions</w:t>
+      </w:r>
+    </w:p>
+    <w:p>
+      <w:pPr>
+        <w:pStyle w:val="ListParagraph"/>
+        <w:numPr>
+          <w:ilvl w:val="1"/>
+          <w:numId w:val="11"/>
+        </w:numPr>
+      </w:pPr>
+      <w:r>
+        <w:t>It helps to automatically migrate your data to lower cost storage as your data ages.</w:t>
+      </w:r>
+    </w:p>
+    <w:p>
+      <w:pPr>
+        <w:pStyle w:val="ListParagraph"/>
+        <w:numPr>
+          <w:ilvl w:val="1"/>
+          <w:numId w:val="11"/>
+        </w:numPr>
+      </w:pPr>
+      <w:r>
+        <w:t>We can move the data to another storage class on a defined scheduled.</w:t>
+      </w:r>
+    </w:p>
+    <w:p>
+      <w:pPr>
+        <w:pStyle w:val="ListParagraph"/>
+        <w:numPr>
+          <w:ilvl w:val="1"/>
+          <w:numId w:val="11"/>
+        </w:numPr>
+      </w:pPr>
+      <w:r>
+        <w:t>S3 Standard to S3 infrequent Access to Glacier</w:t>
+      </w:r>
+    </w:p>
+    <w:p>
+      <w:pPr>
+        <w:pStyle w:val="ListParagraph"/>
+        <w:numPr>
+          <w:ilvl w:val="2"/>
+          <w:numId w:val="11"/>
+        </w:numPr>
+      </w:pPr>
+      <w:r>
+        <w:t>Suppose you have not used files frequently for 30 days, then it will be moved to infrequent access.</w:t>
+      </w:r>
+    </w:p>
+    <w:p>
+      <w:pPr>
+        <w:pStyle w:val="ListParagraph"/>
+        <w:numPr>
+          <w:ilvl w:val="2"/>
+          <w:numId w:val="11"/>
+        </w:numPr>
+      </w:pPr>
+      <w:r>
+        <w:t>After 60 days it is moved Glacier.</w:t>
+      </w:r>
+    </w:p>
+    <w:p>
+      <w:pPr>
+        <w:pStyle w:val="ListParagraph"/>
+        <w:numPr>
+          <w:ilvl w:val="0"/>
+          <w:numId w:val="11"/>
+        </w:numPr>
+      </w:pPr>
+      <w:r>
+        <w:t>Expiration Actions</w:t>
+      </w:r>
+    </w:p>
+    <w:p>
+      <w:pPr>
+        <w:pStyle w:val="ListParagraph"/>
+        <w:numPr>
+          <w:ilvl w:val="1"/>
+          <w:numId w:val="11"/>
+        </w:numPr>
+      </w:pPr>
+      <w:r>
+        <w:t>WE can setup lifecycle management to expire data after specific date automatically.</w:t>
+      </w:r>
+    </w:p>
+    <w:p/>
+    <w:p>
+      <w:pPr>
+        <w:rPr>
+          <w:b/>
+        </w:rPr>
+      </w:pPr>
+      <w:r>
+        <w:rPr>
+          <w:b/>
+          <w:noProof/>
+        </w:rPr>
+        <w:drawing>
+          <wp:anchor distT="0" distB="0" distL="114300" distR="114300" simplePos="0" relativeHeight="251659264" behindDoc="0" locked="0" layoutInCell="1" allowOverlap="1" wp14:anchorId="18DC5C94" wp14:editId="58D86717">
+            <wp:simplePos x="0" y="0"/>
+            <wp:positionH relativeFrom="column">
+              <wp:posOffset>214686</wp:posOffset>
+            </wp:positionH>
+            <wp:positionV relativeFrom="paragraph">
+              <wp:posOffset>634834</wp:posOffset>
+            </wp:positionV>
+            <wp:extent cx="5943600" cy="3112770"/>
+            <wp:effectExtent l="0" t="0" r="0" b="0"/>
+            <wp:wrapThrough wrapText="bothSides">
+              <wp:wrapPolygon edited="0">
+                <wp:start x="0" y="0"/>
+                <wp:lineTo x="0" y="21415"/>
+                <wp:lineTo x="21531" y="21415"/>
+                <wp:lineTo x="21531" y="0"/>
+                <wp:lineTo x="0" y="0"/>
+              </wp:wrapPolygon>
+            </wp:wrapThrough>
+            <wp:docPr id="3" name="Picture 3"/>
+            <wp:cNvGraphicFramePr>
+              <a:graphicFrameLocks xmlns:a="http://schemas.openxmlformats.org/drawingml/2006/main" noChangeAspect="1"/>
+            </wp:cNvGraphicFramePr>
+            <a:graphic xmlns:a="http://schemas.openxmlformats.org/drawingml/2006/main">
+              <a:graphicData uri="http://schemas.openxmlformats.org/drawingml/2006/picture">
+                <pic:pic xmlns:pic="http://schemas.openxmlformats.org/drawingml/2006/picture">
+                  <pic:nvPicPr>
+                    <pic:cNvPr id="3" name="B9C6157.tmp"/>
+                    <pic:cNvPicPr/>
+                  </pic:nvPicPr>
+                  <pic:blipFill>
+                    <a:blip r:embed="rId7" cstate="print">
+                      <a:extLst>
+                        <a:ext uri="{28A0092B-C50C-407E-A947-70E740481C1C}">
+                          <a14:useLocalDpi xmlns:a14="http://schemas.microsoft.com/office/drawing/2010/main" val="0"/>
+                        </a:ext>
+                      </a:extLst>
+                    </a:blip>
+                    <a:stretch>
+                      <a:fillRect/>
+                    </a:stretch>
+                  </pic:blipFill>
+                  <pic:spPr>
+                    <a:xfrm>
+                      <a:off x="0" y="0"/>
+                      <a:ext cx="5943600" cy="3112770"/>
+                    </a:xfrm>
+                    <a:prstGeom prst="rect">
+                      <a:avLst/>
+                    </a:prstGeom>
+                  </pic:spPr>
+                </pic:pic>
+              </a:graphicData>
+            </a:graphic>
+            <wp14:sizeRelH relativeFrom="page">
+              <wp14:pctWidth>0</wp14:pctWidth>
+            </wp14:sizeRelH>
+            <wp14:sizeRelV relativeFrom="page">
+              <wp14:pctHeight>0</wp14:pctHeight>
+            </wp14:sizeRelV>
+          </wp:anchor>
+        </w:drawing>
+      </w:r>
+      <w:r>
+        <w:rPr>
+          <w:b/>
+        </w:rPr>
+        <w:t xml:space="preserve">S3 </w:t>
+      </w:r>
+      <w:bookmarkStart w:id="0" w:name="_GoBack"/>
       <w:bookmarkEnd w:id="0"/>
       <w:r>
+        <w:rPr>
+          <w:b/>
+        </w:rPr>
+        <w:t>Bucket Policy</w:t>
+      </w:r>
+      <w:r>
+        <w:rPr>
+          <w:b/>
+        </w:rPr>
         <w:br w:type="page"/>
       </w:r>
     </w:p>
@@ -1881,6 +2097,95 @@
       </w:pPr>
     </w:lvl>
     <w:lvl w:ilvl="2" w:tplc="0409001B" w:tentative="1">
+      <w:start w:val="1"/>
+      <w:numFmt w:val="lowerRoman"/>
+      <w:lvlText w:val="%3."/>
+      <w:lvlJc w:val="right"/>
+      <w:pPr>
+        <w:ind w:left="2160" w:hanging="180"/>
+      </w:pPr>
+    </w:lvl>
+    <w:lvl w:ilvl="3" w:tplc="0409000F" w:tentative="1">
+      <w:start w:val="1"/>
+      <w:numFmt w:val="decimal"/>
+      <w:lvlText w:val="%4."/>
+      <w:lvlJc w:val="left"/>
+      <w:pPr>
+        <w:ind w:left="2880" w:hanging="360"/>
+      </w:pPr>
+    </w:lvl>
+    <w:lvl w:ilvl="4" w:tplc="04090019" w:tentative="1">
+      <w:start w:val="1"/>
+      <w:numFmt w:val="lowerLetter"/>
+      <w:lvlText w:val="%5."/>
+      <w:lvlJc w:val="left"/>
+      <w:pPr>
+        <w:ind w:left="3600" w:hanging="360"/>
+      </w:pPr>
+    </w:lvl>
+    <w:lvl w:ilvl="5" w:tplc="0409001B" w:tentative="1">
+      <w:start w:val="1"/>
+      <w:numFmt w:val="lowerRoman"/>
+      <w:lvlText w:val="%6."/>
+      <w:lvlJc w:val="right"/>
+      <w:pPr>
+        <w:ind w:left="4320" w:hanging="180"/>
+      </w:pPr>
+    </w:lvl>
+    <w:lvl w:ilvl="6" w:tplc="0409000F" w:tentative="1">
+      <w:start w:val="1"/>
+      <w:numFmt w:val="decimal"/>
+      <w:lvlText w:val="%7."/>
+      <w:lvlJc w:val="left"/>
+      <w:pPr>
+        <w:ind w:left="5040" w:hanging="360"/>
+      </w:pPr>
+    </w:lvl>
+    <w:lvl w:ilvl="7" w:tplc="04090019" w:tentative="1">
+      <w:start w:val="1"/>
+      <w:numFmt w:val="lowerLetter"/>
+      <w:lvlText w:val="%8."/>
+      <w:lvlJc w:val="left"/>
+      <w:pPr>
+        <w:ind w:left="5760" w:hanging="360"/>
+      </w:pPr>
+    </w:lvl>
+    <w:lvl w:ilvl="8" w:tplc="0409001B" w:tentative="1">
+      <w:start w:val="1"/>
+      <w:numFmt w:val="lowerRoman"/>
+      <w:lvlText w:val="%9."/>
+      <w:lvlJc w:val="right"/>
+      <w:pPr>
+        <w:ind w:left="6480" w:hanging="180"/>
+      </w:pPr>
+    </w:lvl>
+  </w:abstractNum>
+  <w:abstractNum w:abstractNumId="10" w15:restartNumberingAfterBreak="0">
+    <w:nsid w:val="7C9653BD"/>
+    <w:multiLevelType w:val="hybridMultilevel"/>
+    <w:tmpl w:val="D61A3384"/>
+    <w:lvl w:ilvl="0" w:tplc="97BC7AC8">
+      <w:start w:val="1"/>
+      <w:numFmt w:val="decimal"/>
+      <w:lvlText w:val="%1-"/>
+      <w:lvlJc w:val="left"/>
+      <w:pPr>
+        <w:ind w:left="720" w:hanging="360"/>
+      </w:pPr>
+      <w:rPr>
+        <w:rFonts w:hint="default"/>
+      </w:rPr>
+    </w:lvl>
+    <w:lvl w:ilvl="1" w:tplc="04090019">
+      <w:start w:val="1"/>
+      <w:numFmt w:val="lowerLetter"/>
+      <w:lvlText w:val="%2."/>
+      <w:lvlJc w:val="left"/>
+      <w:pPr>
+        <w:ind w:left="1440" w:hanging="360"/>
+      </w:pPr>
+    </w:lvl>
+    <w:lvl w:ilvl="2" w:tplc="0409001B">
       <w:start w:val="1"/>
       <w:numFmt w:val="lowerRoman"/>
       <w:lvlText w:val="%3."/>
@@ -1973,6 +2278,9 @@
   </w:num>
   <w:num w:numId="10">
     <w:abstractNumId w:val="3"/>
+  </w:num>
+  <w:num w:numId="11">
+    <w:abstractNumId w:val="10"/>
   </w:num>
 </w:numbering>
 </file>

</xml_diff>

<commit_message>
Data protected and replication added
Added details for replication, protection
</commit_message>
<xml_diff>
--- a/solution-architect/Storage.docx
+++ b/solution-architect/Storage.docx
@@ -933,35 +933,29 @@
         <w:t>WE can setup lifecycle management to expire data after specific date automatically.</w:t>
       </w:r>
     </w:p>
-    <w:p/>
-    <w:p>
-      <w:pPr>
-        <w:rPr>
-          <w:b/>
-        </w:rPr>
-      </w:pPr>
+    <w:p>
       <w:r>
         <w:rPr>
           <w:b/>
           <w:noProof/>
         </w:rPr>
         <w:drawing>
-          <wp:anchor distT="0" distB="0" distL="114300" distR="114300" simplePos="0" relativeHeight="251659264" behindDoc="0" locked="0" layoutInCell="1" allowOverlap="1" wp14:anchorId="18DC5C94" wp14:editId="58D86717">
+          <wp:anchor distT="0" distB="0" distL="114300" distR="114300" simplePos="0" relativeHeight="251659264" behindDoc="0" locked="0" layoutInCell="1" allowOverlap="1" wp14:anchorId="5B23FEF6" wp14:editId="0EF91A5B">
             <wp:simplePos x="0" y="0"/>
             <wp:positionH relativeFrom="column">
-              <wp:posOffset>214686</wp:posOffset>
+              <wp:posOffset>1248299</wp:posOffset>
             </wp:positionH>
             <wp:positionV relativeFrom="paragraph">
-              <wp:posOffset>634834</wp:posOffset>
+              <wp:posOffset>286551</wp:posOffset>
             </wp:positionV>
-            <wp:extent cx="5943600" cy="3112770"/>
-            <wp:effectExtent l="0" t="0" r="0" b="0"/>
+            <wp:extent cx="4627245" cy="2423160"/>
+            <wp:effectExtent l="0" t="0" r="1905" b="0"/>
             <wp:wrapThrough wrapText="bothSides">
               <wp:wrapPolygon edited="0">
                 <wp:start x="0" y="0"/>
-                <wp:lineTo x="0" y="21415"/>
-                <wp:lineTo x="21531" y="21415"/>
-                <wp:lineTo x="21531" y="0"/>
+                <wp:lineTo x="0" y="21396"/>
+                <wp:lineTo x="21520" y="21396"/>
+                <wp:lineTo x="21520" y="0"/>
                 <wp:lineTo x="0" y="0"/>
               </wp:wrapPolygon>
             </wp:wrapThrough>
@@ -991,7 +985,7 @@
                   <pic:spPr>
                     <a:xfrm>
                       <a:off x="0" y="0"/>
-                      <a:ext cx="5943600" cy="3112770"/>
+                      <a:ext cx="4627245" cy="2423160"/>
                     </a:xfrm>
                     <a:prstGeom prst="rect">
                       <a:avLst/>
@@ -1009,14 +1003,19 @@
           </wp:anchor>
         </w:drawing>
       </w:r>
+    </w:p>
+    <w:p>
+      <w:pPr>
+        <w:rPr>
+          <w:b/>
+        </w:rPr>
+      </w:pPr>
       <w:r>
         <w:rPr>
           <w:b/>
         </w:rPr>
         <w:t xml:space="preserve">S3 </w:t>
       </w:r>
-      <w:bookmarkStart w:id="0" w:name="_GoBack"/>
-      <w:bookmarkEnd w:id="0"/>
       <w:r>
         <w:rPr>
           <w:b/>
@@ -1029,6 +1028,341 @@
         </w:rPr>
         <w:br w:type="page"/>
       </w:r>
+    </w:p>
+    <w:p>
+      <w:pPr>
+        <w:rPr>
+          <w:b/>
+        </w:rPr>
+      </w:pPr>
+      <w:r>
+        <w:rPr>
+          <w:noProof/>
+        </w:rPr>
+        <w:lastRenderedPageBreak/>
+        <w:drawing>
+          <wp:anchor distT="0" distB="0" distL="114300" distR="114300" simplePos="0" relativeHeight="251660288" behindDoc="0" locked="0" layoutInCell="1" allowOverlap="1" wp14:anchorId="3A6D2D8E" wp14:editId="09797808">
+            <wp:simplePos x="0" y="0"/>
+            <wp:positionH relativeFrom="page">
+              <wp:posOffset>3244519</wp:posOffset>
+            </wp:positionH>
+            <wp:positionV relativeFrom="paragraph">
+              <wp:posOffset>7454</wp:posOffset>
+            </wp:positionV>
+            <wp:extent cx="4154170" cy="1978660"/>
+            <wp:effectExtent l="0" t="0" r="0" b="2540"/>
+            <wp:wrapThrough wrapText="bothSides">
+              <wp:wrapPolygon edited="0">
+                <wp:start x="0" y="0"/>
+                <wp:lineTo x="0" y="21420"/>
+                <wp:lineTo x="21494" y="21420"/>
+                <wp:lineTo x="21494" y="0"/>
+                <wp:lineTo x="0" y="0"/>
+              </wp:wrapPolygon>
+            </wp:wrapThrough>
+            <wp:docPr id="4" name="Picture 4"/>
+            <wp:cNvGraphicFramePr>
+              <a:graphicFrameLocks xmlns:a="http://schemas.openxmlformats.org/drawingml/2006/main" noChangeAspect="1"/>
+            </wp:cNvGraphicFramePr>
+            <a:graphic xmlns:a="http://schemas.openxmlformats.org/drawingml/2006/main">
+              <a:graphicData uri="http://schemas.openxmlformats.org/drawingml/2006/picture">
+                <pic:pic xmlns:pic="http://schemas.openxmlformats.org/drawingml/2006/picture">
+                  <pic:nvPicPr>
+                    <pic:cNvPr id="4" name="B9CA1B7.tmp"/>
+                    <pic:cNvPicPr/>
+                  </pic:nvPicPr>
+                  <pic:blipFill>
+                    <a:blip r:embed="rId8" cstate="print">
+                      <a:extLst>
+                        <a:ext uri="{28A0092B-C50C-407E-A947-70E740481C1C}">
+                          <a14:useLocalDpi xmlns:a14="http://schemas.microsoft.com/office/drawing/2010/main" val="0"/>
+                        </a:ext>
+                      </a:extLst>
+                    </a:blip>
+                    <a:stretch>
+                      <a:fillRect/>
+                    </a:stretch>
+                  </pic:blipFill>
+                  <pic:spPr>
+                    <a:xfrm>
+                      <a:off x="0" y="0"/>
+                      <a:ext cx="4154170" cy="1978660"/>
+                    </a:xfrm>
+                    <a:prstGeom prst="rect">
+                      <a:avLst/>
+                    </a:prstGeom>
+                  </pic:spPr>
+                </pic:pic>
+              </a:graphicData>
+            </a:graphic>
+            <wp14:sizeRelH relativeFrom="page">
+              <wp14:pctWidth>0</wp14:pctWidth>
+            </wp14:sizeRelH>
+            <wp14:sizeRelV relativeFrom="page">
+              <wp14:pctHeight>0</wp14:pctHeight>
+            </wp14:sizeRelV>
+          </wp:anchor>
+        </w:drawing>
+      </w:r>
+      <w:r>
+        <w:rPr>
+          <w:b/>
+        </w:rPr>
+        <w:t xml:space="preserve">S3 Data </w:t>
+      </w:r>
+      <w:r>
+        <w:rPr>
+          <w:b/>
+        </w:rPr>
+        <w:t>Protected.</w:t>
+      </w:r>
+    </w:p>
+    <w:p/>
+    <w:p>
+      <w:r>
+        <w:t>Enabled at bucket level.</w:t>
+      </w:r>
+    </w:p>
+    <w:p>
+      <w:pPr>
+        <w:rPr>
+          <w:b/>
+        </w:rPr>
+      </w:pPr>
+    </w:p>
+    <w:p>
+      <w:pPr>
+        <w:pStyle w:val="ListParagraph"/>
+        <w:numPr>
+          <w:ilvl w:val="0"/>
+          <w:numId w:val="12"/>
+        </w:numPr>
+      </w:pPr>
+      <w:r>
+        <w:t>Encryption</w:t>
+      </w:r>
+    </w:p>
+    <w:p>
+      <w:pPr>
+        <w:pStyle w:val="ListParagraph"/>
+        <w:numPr>
+          <w:ilvl w:val="1"/>
+          <w:numId w:val="12"/>
+        </w:numPr>
+      </w:pPr>
+      <w:r>
+        <w:t>Cannot access data without encryption key.</w:t>
+      </w:r>
+    </w:p>
+    <w:p>
+      <w:pPr>
+        <w:pStyle w:val="ListParagraph"/>
+        <w:numPr>
+          <w:ilvl w:val="1"/>
+          <w:numId w:val="12"/>
+        </w:numPr>
+      </w:pPr>
+      <w:r>
+        <w:t>Two ways</w:t>
+      </w:r>
+    </w:p>
+    <w:p>
+      <w:pPr>
+        <w:pStyle w:val="ListParagraph"/>
+        <w:numPr>
+          <w:ilvl w:val="2"/>
+          <w:numId w:val="12"/>
+        </w:numPr>
+      </w:pPr>
+      <w:r>
+        <w:t>Client-side</w:t>
+      </w:r>
+    </w:p>
+    <w:p>
+      <w:pPr>
+        <w:pStyle w:val="ListParagraph"/>
+        <w:numPr>
+          <w:ilvl w:val="2"/>
+          <w:numId w:val="12"/>
+        </w:numPr>
+      </w:pPr>
+      <w:r>
+        <w:t>Server-side</w:t>
+      </w:r>
+    </w:p>
+    <w:p>
+      <w:pPr>
+        <w:pStyle w:val="ListParagraph"/>
+        <w:numPr>
+          <w:ilvl w:val="0"/>
+          <w:numId w:val="12"/>
+        </w:numPr>
+      </w:pPr>
+      <w:r>
+        <w:t>Versioning</w:t>
+      </w:r>
+    </w:p>
+    <w:p>
+      <w:pPr>
+        <w:pStyle w:val="ListParagraph"/>
+        <w:numPr>
+          <w:ilvl w:val="1"/>
+          <w:numId w:val="12"/>
+        </w:numPr>
+      </w:pPr>
+      <w:r>
+        <w:t>Multiple copies of data.</w:t>
+      </w:r>
+    </w:p>
+    <w:p>
+      <w:pPr>
+        <w:pStyle w:val="ListParagraph"/>
+        <w:numPr>
+          <w:ilvl w:val="1"/>
+          <w:numId w:val="12"/>
+        </w:numPr>
+      </w:pPr>
+      <w:r>
+        <w:t>We can rollback changes to previous version in case of unwanted changes.</w:t>
+      </w:r>
+    </w:p>
+    <w:p>
+      <w:pPr>
+        <w:rPr>
+          <w:b/>
+        </w:rPr>
+      </w:pPr>
+      <w:r>
+        <w:rPr>
+          <w:noProof/>
+        </w:rPr>
+        <w:drawing>
+          <wp:anchor distT="0" distB="0" distL="114300" distR="114300" simplePos="0" relativeHeight="251661312" behindDoc="0" locked="0" layoutInCell="1" allowOverlap="1" wp14:anchorId="7E8B28B6" wp14:editId="3BA5CD59">
+            <wp:simplePos x="0" y="0"/>
+            <wp:positionH relativeFrom="margin">
+              <wp:align>right</wp:align>
+            </wp:positionH>
+            <wp:positionV relativeFrom="paragraph">
+              <wp:posOffset>247015</wp:posOffset>
+            </wp:positionV>
+            <wp:extent cx="3625215" cy="1993265"/>
+            <wp:effectExtent l="0" t="0" r="0" b="6985"/>
+            <wp:wrapThrough wrapText="bothSides">
+              <wp:wrapPolygon edited="0">
+                <wp:start x="0" y="0"/>
+                <wp:lineTo x="0" y="21469"/>
+                <wp:lineTo x="21452" y="21469"/>
+                <wp:lineTo x="21452" y="0"/>
+                <wp:lineTo x="0" y="0"/>
+              </wp:wrapPolygon>
+            </wp:wrapThrough>
+            <wp:docPr id="5" name="Picture 5"/>
+            <wp:cNvGraphicFramePr>
+              <a:graphicFrameLocks xmlns:a="http://schemas.openxmlformats.org/drawingml/2006/main" noChangeAspect="1"/>
+            </wp:cNvGraphicFramePr>
+            <a:graphic xmlns:a="http://schemas.openxmlformats.org/drawingml/2006/main">
+              <a:graphicData uri="http://schemas.openxmlformats.org/drawingml/2006/picture">
+                <pic:pic xmlns:pic="http://schemas.openxmlformats.org/drawingml/2006/picture">
+                  <pic:nvPicPr>
+                    <pic:cNvPr id="1" name=""/>
+                    <pic:cNvPicPr/>
+                  </pic:nvPicPr>
+                  <pic:blipFill rotWithShape="1">
+                    <a:blip r:embed="rId9" cstate="print">
+                      <a:extLst>
+                        <a:ext uri="{28A0092B-C50C-407E-A947-70E740481C1C}">
+                          <a14:useLocalDpi xmlns:a14="http://schemas.microsoft.com/office/drawing/2010/main" val="0"/>
+                        </a:ext>
+                      </a:extLst>
+                    </a:blip>
+                    <a:srcRect r="53043" b="8212"/>
+                    <a:stretch/>
+                  </pic:blipFill>
+                  <pic:spPr bwMode="auto">
+                    <a:xfrm>
+                      <a:off x="0" y="0"/>
+                      <a:ext cx="3625215" cy="1993265"/>
+                    </a:xfrm>
+                    <a:prstGeom prst="rect">
+                      <a:avLst/>
+                    </a:prstGeom>
+                    <a:ln>
+                      <a:noFill/>
+                    </a:ln>
+                    <a:extLst>
+                      <a:ext uri="{53640926-AAD7-44D8-BBD7-CCE9431645EC}">
+                        <a14:shadowObscured xmlns:a14="http://schemas.microsoft.com/office/drawing/2010/main"/>
+                      </a:ext>
+                    </a:extLst>
+                  </pic:spPr>
+                </pic:pic>
+              </a:graphicData>
+            </a:graphic>
+            <wp14:sizeRelH relativeFrom="page">
+              <wp14:pctWidth>0</wp14:pctWidth>
+            </wp14:sizeRelH>
+            <wp14:sizeRelV relativeFrom="page">
+              <wp14:pctHeight>0</wp14:pctHeight>
+            </wp14:sizeRelV>
+          </wp:anchor>
+        </w:drawing>
+      </w:r>
+    </w:p>
+    <w:p>
+      <w:pPr>
+        <w:rPr>
+          <w:b/>
+        </w:rPr>
+      </w:pPr>
+      <w:r>
+        <w:rPr>
+          <w:b/>
+        </w:rPr>
+        <w:t>Cross Region Replication</w:t>
+      </w:r>
+    </w:p>
+    <w:p>
+      <w:pPr>
+        <w:rPr>
+          <w:b/>
+        </w:rPr>
+      </w:pPr>
+    </w:p>
+    <w:p>
+      <w:pPr>
+        <w:rPr>
+          <w:b/>
+        </w:rPr>
+      </w:pPr>
+    </w:p>
+    <w:p>
+      <w:pPr>
+        <w:rPr>
+          <w:b/>
+        </w:rPr>
+      </w:pPr>
+    </w:p>
+    <w:p>
+      <w:pPr>
+        <w:rPr>
+          <w:b/>
+        </w:rPr>
+      </w:pPr>
+      <w:r>
+        <w:rPr>
+          <w:b/>
+        </w:rPr>
+        <w:br w:type="page"/>
+      </w:r>
+    </w:p>
+    <w:p>
+      <w:pPr>
+        <w:rPr>
+          <w:b/>
+        </w:rPr>
+      </w:pPr>
+      <w:bookmarkStart w:id="0" w:name="_GoBack"/>
+      <w:bookmarkEnd w:id="0"/>
     </w:p>
     <w:p/>
     <w:p>
@@ -1627,6 +1961,95 @@
     </w:lvl>
   </w:abstractNum>
   <w:abstractNum w:abstractNumId="4" w15:restartNumberingAfterBreak="0">
+    <w:nsid w:val="2F741FAF"/>
+    <w:multiLevelType w:val="hybridMultilevel"/>
+    <w:tmpl w:val="D8A26EB0"/>
+    <w:lvl w:ilvl="0" w:tplc="B950BF78">
+      <w:start w:val="1"/>
+      <w:numFmt w:val="decimal"/>
+      <w:lvlText w:val="%1-"/>
+      <w:lvlJc w:val="left"/>
+      <w:pPr>
+        <w:ind w:left="720" w:hanging="360"/>
+      </w:pPr>
+      <w:rPr>
+        <w:rFonts w:hint="default"/>
+      </w:rPr>
+    </w:lvl>
+    <w:lvl w:ilvl="1" w:tplc="04090019">
+      <w:start w:val="1"/>
+      <w:numFmt w:val="lowerLetter"/>
+      <w:lvlText w:val="%2."/>
+      <w:lvlJc w:val="left"/>
+      <w:pPr>
+        <w:ind w:left="1440" w:hanging="360"/>
+      </w:pPr>
+    </w:lvl>
+    <w:lvl w:ilvl="2" w:tplc="0409001B">
+      <w:start w:val="1"/>
+      <w:numFmt w:val="lowerRoman"/>
+      <w:lvlText w:val="%3."/>
+      <w:lvlJc w:val="right"/>
+      <w:pPr>
+        <w:ind w:left="2160" w:hanging="180"/>
+      </w:pPr>
+    </w:lvl>
+    <w:lvl w:ilvl="3" w:tplc="0409000F">
+      <w:start w:val="1"/>
+      <w:numFmt w:val="decimal"/>
+      <w:lvlText w:val="%4."/>
+      <w:lvlJc w:val="left"/>
+      <w:pPr>
+        <w:ind w:left="2880" w:hanging="360"/>
+      </w:pPr>
+    </w:lvl>
+    <w:lvl w:ilvl="4" w:tplc="04090019" w:tentative="1">
+      <w:start w:val="1"/>
+      <w:numFmt w:val="lowerLetter"/>
+      <w:lvlText w:val="%5."/>
+      <w:lvlJc w:val="left"/>
+      <w:pPr>
+        <w:ind w:left="3600" w:hanging="360"/>
+      </w:pPr>
+    </w:lvl>
+    <w:lvl w:ilvl="5" w:tplc="0409001B" w:tentative="1">
+      <w:start w:val="1"/>
+      <w:numFmt w:val="lowerRoman"/>
+      <w:lvlText w:val="%6."/>
+      <w:lvlJc w:val="right"/>
+      <w:pPr>
+        <w:ind w:left="4320" w:hanging="180"/>
+      </w:pPr>
+    </w:lvl>
+    <w:lvl w:ilvl="6" w:tplc="0409000F" w:tentative="1">
+      <w:start w:val="1"/>
+      <w:numFmt w:val="decimal"/>
+      <w:lvlText w:val="%7."/>
+      <w:lvlJc w:val="left"/>
+      <w:pPr>
+        <w:ind w:left="5040" w:hanging="360"/>
+      </w:pPr>
+    </w:lvl>
+    <w:lvl w:ilvl="7" w:tplc="04090019" w:tentative="1">
+      <w:start w:val="1"/>
+      <w:numFmt w:val="lowerLetter"/>
+      <w:lvlText w:val="%8."/>
+      <w:lvlJc w:val="left"/>
+      <w:pPr>
+        <w:ind w:left="5760" w:hanging="360"/>
+      </w:pPr>
+    </w:lvl>
+    <w:lvl w:ilvl="8" w:tplc="0409001B" w:tentative="1">
+      <w:start w:val="1"/>
+      <w:numFmt w:val="lowerRoman"/>
+      <w:lvlText w:val="%9."/>
+      <w:lvlJc w:val="right"/>
+      <w:pPr>
+        <w:ind w:left="6480" w:hanging="180"/>
+      </w:pPr>
+    </w:lvl>
+  </w:abstractNum>
+  <w:abstractNum w:abstractNumId="5" w15:restartNumberingAfterBreak="0">
     <w:nsid w:val="38887371"/>
     <w:multiLevelType w:val="hybridMultilevel"/>
     <w:tmpl w:val="F44227E6"/>
@@ -1715,7 +2138,7 @@
       </w:pPr>
     </w:lvl>
   </w:abstractNum>
-  <w:abstractNum w:abstractNumId="5" w15:restartNumberingAfterBreak="0">
+  <w:abstractNum w:abstractNumId="6" w15:restartNumberingAfterBreak="0">
     <w:nsid w:val="396D57FE"/>
     <w:multiLevelType w:val="hybridMultilevel"/>
     <w:tmpl w:val="0C5C60BA"/>
@@ -1804,7 +2227,7 @@
       </w:pPr>
     </w:lvl>
   </w:abstractNum>
-  <w:abstractNum w:abstractNumId="6" w15:restartNumberingAfterBreak="0">
+  <w:abstractNum w:abstractNumId="7" w15:restartNumberingAfterBreak="0">
     <w:nsid w:val="4ADB7AE4"/>
     <w:multiLevelType w:val="hybridMultilevel"/>
     <w:tmpl w:val="716E1CA2"/>
@@ -1893,7 +2316,7 @@
       </w:pPr>
     </w:lvl>
   </w:abstractNum>
-  <w:abstractNum w:abstractNumId="7" w15:restartNumberingAfterBreak="0">
+  <w:abstractNum w:abstractNumId="8" w15:restartNumberingAfterBreak="0">
     <w:nsid w:val="58A5045A"/>
     <w:multiLevelType w:val="hybridMultilevel"/>
     <w:tmpl w:val="1E9C89F8"/>
@@ -1982,7 +2405,7 @@
       </w:pPr>
     </w:lvl>
   </w:abstractNum>
-  <w:abstractNum w:abstractNumId="8" w15:restartNumberingAfterBreak="0">
+  <w:abstractNum w:abstractNumId="9" w15:restartNumberingAfterBreak="0">
     <w:nsid w:val="5F230886"/>
     <w:multiLevelType w:val="hybridMultilevel"/>
     <w:tmpl w:val="C6A410F4"/>
@@ -2071,7 +2494,7 @@
       </w:pPr>
     </w:lvl>
   </w:abstractNum>
-  <w:abstractNum w:abstractNumId="9" w15:restartNumberingAfterBreak="0">
+  <w:abstractNum w:abstractNumId="10" w15:restartNumberingAfterBreak="0">
     <w:nsid w:val="60CB0A82"/>
     <w:multiLevelType w:val="hybridMultilevel"/>
     <w:tmpl w:val="D4B839D2"/>
@@ -2160,7 +2583,7 @@
       </w:pPr>
     </w:lvl>
   </w:abstractNum>
-  <w:abstractNum w:abstractNumId="10" w15:restartNumberingAfterBreak="0">
+  <w:abstractNum w:abstractNumId="11" w15:restartNumberingAfterBreak="0">
     <w:nsid w:val="7C9653BD"/>
     <w:multiLevelType w:val="hybridMultilevel"/>
     <w:tmpl w:val="D61A3384"/>
@@ -2253,19 +2676,19 @@
     <w:abstractNumId w:val="0"/>
   </w:num>
   <w:num w:numId="2">
+    <w:abstractNumId w:val="9"/>
+  </w:num>
+  <w:num w:numId="3">
     <w:abstractNumId w:val="8"/>
   </w:num>
-  <w:num w:numId="3">
+  <w:num w:numId="4">
     <w:abstractNumId w:val="7"/>
   </w:num>
-  <w:num w:numId="4">
-    <w:abstractNumId w:val="6"/>
-  </w:num>
   <w:num w:numId="5">
-    <w:abstractNumId w:val="9"/>
+    <w:abstractNumId w:val="10"/>
   </w:num>
   <w:num w:numId="6">
-    <w:abstractNumId w:val="5"/>
+    <w:abstractNumId w:val="6"/>
   </w:num>
   <w:num w:numId="7">
     <w:abstractNumId w:val="1"/>
@@ -2274,13 +2697,16 @@
     <w:abstractNumId w:val="2"/>
   </w:num>
   <w:num w:numId="9">
-    <w:abstractNumId w:val="4"/>
+    <w:abstractNumId w:val="5"/>
   </w:num>
   <w:num w:numId="10">
     <w:abstractNumId w:val="3"/>
   </w:num>
   <w:num w:numId="11">
-    <w:abstractNumId w:val="10"/>
+    <w:abstractNumId w:val="11"/>
+  </w:num>
+  <w:num w:numId="12">
+    <w:abstractNumId w:val="4"/>
   </w:num>
 </w:numbering>
 </file>

</xml_diff>